<commit_message>
upraveny šablony dopisního papíru
</commit_message>
<xml_diff>
--- a/šablony/dopisní papír/final/Dopisní papír GJK.docx
+++ b/šablony/dopisní papír/final/Dopisní papír GJK.docx
@@ -89,6 +89,7 @@
     </w:p>
     <w:p>
       <w:pPr>
+        <w:spacing w:after="200" w:line="480" w:lineRule="auto"/>
         <w:jc w:val="right"/>
         <w:rPr/>
       </w:pPr>
@@ -248,6 +249,19 @@
     </w:p>
     <w:p>
       <w:pPr>
+        <w:spacing w:after="200" w:before="0" w:line="480" w:lineRule="auto"/>
+        <w:jc w:val="left"/>
+        <w:rPr/>
+      </w:pPr>
+      <w:r>
+        <w:rPr>
+          <w:rtl w:val="0"/>
+        </w:rPr>
+      </w:r>
+    </w:p>
+    <w:p>
+      <w:pPr>
+        <w:spacing w:after="200" w:before="0" w:line="480" w:lineRule="auto"/>
         <w:jc w:val="right"/>
         <w:rPr/>
       </w:pPr>
@@ -255,41 +269,7 @@
         <w:rPr>
           <w:rtl w:val="0"/>
         </w:rPr>
-      </w:r>
-    </w:p>
-    <w:p>
-      <w:pPr>
-        <w:jc w:val="right"/>
-        <w:rPr/>
-      </w:pPr>
-      <w:r>
-        <w:rPr>
-          <w:rtl w:val="0"/>
-        </w:rPr>
-      </w:r>
-    </w:p>
-    <w:p>
-      <w:pPr>
-        <w:spacing w:before="200" w:lineRule="auto"/>
-        <w:jc w:val="right"/>
-        <w:rPr/>
-      </w:pPr>
-      <w:r>
-        <w:rPr>
-          <w:rtl w:val="0"/>
-        </w:rPr>
         <w:t xml:space="preserve">strana 2/2</w:t>
-      </w:r>
-    </w:p>
-    <w:p>
-      <w:pPr>
-        <w:jc w:val="right"/>
-        <w:rPr/>
-      </w:pPr>
-      <w:r>
-        <w:rPr>
-          <w:rtl w:val="0"/>
-        </w:rPr>
       </w:r>
     </w:p>
     <w:p>
@@ -408,7 +388,7 @@
       <w:headerReference r:id="rId6" w:type="default"/>
       <w:footerReference r:id="rId7" w:type="default"/>
       <w:pgSz w:h="16834" w:w="11909" w:orient="portrait"/>
-      <w:pgMar w:bottom="1417.3228346456694" w:top="850.3937007874016" w:left="1417.3228346456694" w:right="1417.3228346456694" w:header="1133.8582677165355" w:footer="720.0000000000001"/>
+      <w:pgMar w:bottom="1108.1102362204729" w:top="850.3937007874016" w:left="1417.3228346456694" w:right="1417.3228346456694" w:header="1133.8582677165355" w:footer="720.0000000000001"/>
       <w:pgNumType w:start="1"/>
     </w:sectPr>
   </w:body>
@@ -468,12 +448,12 @@
           <wp:extent cx="720000" cy="720000"/>
           <wp:effectExtent b="0" l="0" r="0" t="0"/>
           <wp:wrapSquare wrapText="bothSides" distB="114300" distT="114300" distL="114300" distR="114300"/>
-          <wp:docPr id="2" name="image2.gif"/>
+          <wp:docPr id="2" name="image1.gif"/>
           <a:graphic>
             <a:graphicData uri="http://schemas.openxmlformats.org/drawingml/2006/picture">
               <pic:pic>
                 <pic:nvPicPr>
-                  <pic:cNvPr id="0" name="image2.gif"/>
+                  <pic:cNvPr id="0" name="image1.gif"/>
                   <pic:cNvPicPr preferRelativeResize="0"/>
                 </pic:nvPicPr>
                 <pic:blipFill>
@@ -500,6 +480,7 @@
   </w:p>
   <w:p>
     <w:pPr>
+      <w:spacing w:line="240" w:lineRule="auto"/>
       <w:rPr>
         <w:sz w:val="20"/>
         <w:szCs w:val="20"/>
@@ -507,12 +488,17 @@
     </w:pPr>
     <w:r>
       <w:rPr>
-        <w:rtl w:val="0"/>
-      </w:rPr>
+        <w:sz w:val="20"/>
+        <w:szCs w:val="20"/>
+        <w:rtl w:val="0"/>
+      </w:rPr>
+      <w:t xml:space="preserve">Parléřova 2/118, 169 00 Praha 6 – Hradčany</w:t>
     </w:r>
   </w:p>
   <w:p>
     <w:pPr>
+      <w:widowControl w:val="0"/>
+      <w:spacing w:line="240" w:lineRule="auto"/>
       <w:rPr>
         <w:sz w:val="20"/>
         <w:szCs w:val="20"/>
@@ -524,7 +510,7 @@
         <w:szCs w:val="20"/>
         <w:rtl w:val="0"/>
       </w:rPr>
-      <w:t xml:space="preserve">Parléřova 2/118, 169 00 Praha 6 – Hradčany</w:t>
+      <w:t xml:space="preserve">telefon: +420 233 352 546</w:t>
     </w:r>
   </w:p>
   <w:p>
@@ -542,7 +528,22 @@
         <w:szCs w:val="20"/>
         <w:rtl w:val="0"/>
       </w:rPr>
-      <w:t xml:space="preserve">telefon: +420 233 352 546</w:t>
+      <w:t xml:space="preserve">web: </w:t>
+    </w:r>
+    <w:hyperlink r:id="rId2">
+      <w:r>
+        <w:rPr>
+          <w:sz w:val="20"/>
+          <w:szCs w:val="20"/>
+          <w:rtl w:val="0"/>
+        </w:rPr>
+        <w:t xml:space="preserve">www.gjk.cz</w:t>
+      </w:r>
+    </w:hyperlink>
+    <w:r>
+      <w:rPr>
+        <w:rtl w:val="0"/>
+      </w:rPr>
     </w:r>
   </w:p>
   <w:p>
@@ -560,24 +561,7 @@
         <w:szCs w:val="20"/>
         <w:rtl w:val="0"/>
       </w:rPr>
-      <w:t xml:space="preserve">web: </w:t>
-    </w:r>
-    <w:hyperlink r:id="rId2">
-      <w:r>
-        <w:rPr>
-          <w:color w:val="1155cc"/>
-          <w:sz w:val="20"/>
-          <w:szCs w:val="20"/>
-          <w:u w:val="single"/>
-          <w:rtl w:val="0"/>
-        </w:rPr>
-        <w:t xml:space="preserve">www.gjk.cz</w:t>
-      </w:r>
-    </w:hyperlink>
-    <w:r>
-      <w:rPr>
-        <w:rtl w:val="0"/>
-      </w:rPr>
+      <w:t xml:space="preserve">IČO: 61388246</w:t>
     </w:r>
   </w:p>
   <w:p>
@@ -591,11 +575,8 @@
     </w:pPr>
     <w:r>
       <w:rPr>
-        <w:sz w:val="20"/>
-        <w:szCs w:val="20"/>
-        <w:rtl w:val="0"/>
-      </w:rPr>
-      <w:t xml:space="preserve">IČO: 61388246</w:t>
+        <w:rtl w:val="0"/>
+      </w:rPr>
     </w:r>
   </w:p>
 </w:ftr>
@@ -622,12 +603,12 @@
           <wp:extent cx="5762625" cy="723900"/>
           <wp:effectExtent b="0" l="0" r="0" t="0"/>
           <wp:wrapNone/>
-          <wp:docPr id="3" name="image1.png"/>
+          <wp:docPr id="3" name="image3.png"/>
           <a:graphic>
             <a:graphicData uri="http://schemas.openxmlformats.org/drawingml/2006/picture">
               <pic:pic>
                 <pic:nvPicPr>
-                  <pic:cNvPr id="0" name="image1.png"/>
+                  <pic:cNvPr id="0" name="image3.png"/>
                   <pic:cNvPicPr preferRelativeResize="0"/>
                 </pic:nvPicPr>
                 <pic:blipFill>
@@ -669,12 +650,12 @@
           <wp:extent cx="2087770" cy="723900"/>
           <wp:effectExtent b="0" l="0" r="0" t="0"/>
           <wp:wrapNone/>
-          <wp:docPr id="1" name="image3.png"/>
+          <wp:docPr id="1" name="image2.png"/>
           <a:graphic>
             <a:graphicData uri="http://schemas.openxmlformats.org/drawingml/2006/picture">
               <pic:pic>
                 <pic:nvPicPr>
-                  <pic:cNvPr id="0" name="image3.png"/>
+                  <pic:cNvPr id="0" name="image2.png"/>
                   <pic:cNvPicPr preferRelativeResize="0"/>
                 </pic:nvPicPr>
                 <pic:blipFill>
@@ -697,6 +678,17 @@
           </a:graphic>
         </wp:anchor>
       </w:drawing>
+    </w:r>
+  </w:p>
+  <w:p>
+    <w:pPr>
+      <w:jc w:val="center"/>
+      <w:rPr/>
+    </w:pPr>
+    <w:r>
+      <w:rPr>
+        <w:rtl w:val="0"/>
+      </w:rPr>
     </w:r>
   </w:p>
   <w:p>

</xml_diff>